<commit_message>
added pepijn logboek 3/9/2024
</commit_message>
<xml_diff>
--- a/documents/logs/Logboek Pepijn.docx
+++ b/documents/logs/Logboek Pepijn.docx
@@ -12,13 +12,7 @@
         <w:rPr>
           <w:lang w:val="en-GB"/>
         </w:rPr>
-        <w:t xml:space="preserve">Logboek </w:t>
-      </w:r>
-      <w:r>
-        <w:rPr>
-          <w:lang w:val="en-GB"/>
-        </w:rPr>
-        <w:t>Pepijn</w:t>
+        <w:t>Logboek Pepijn</w:t>
       </w:r>
     </w:p>
     <w:tbl>
@@ -112,13 +106,38 @@
           <w:tcPr>
             <w:tcW w:w="4531" w:type="dxa"/>
           </w:tcPr>
-          <w:p/>
+          <w:p>
+            <w:r>
+              <w:t>03/09/2024, 10:15 – 4:30</w:t>
+            </w:r>
+          </w:p>
         </w:tc>
         <w:tc>
           <w:tcPr>
             <w:tcW w:w="4531" w:type="dxa"/>
           </w:tcPr>
-          <w:p/>
+          <w:p>
+            <w:pPr>
+              <w:rPr>
+                <w:lang w:val="en-US"/>
+              </w:rPr>
+            </w:pPr>
+            <w:r>
+              <w:t xml:space="preserve">JSON-structuur gemaakt, DB-structuur gemaakt. .htaccess rewriting gemaakt. </w:t>
+            </w:r>
+            <w:r>
+              <w:rPr>
+                <w:lang w:val="en-US"/>
+              </w:rPr>
+              <w:t>Locatie-movie-data API call gemaakt. Reservatie API call g</w:t>
+            </w:r>
+            <w:r>
+              <w:rPr>
+                <w:lang w:val="en-US"/>
+              </w:rPr>
+              <w:t>emaakt. JSON-dummy-data gemaakt.</w:t>
+            </w:r>
+          </w:p>
         </w:tc>
       </w:tr>
       <w:tr>
@@ -126,13 +145,25 @@
           <w:tcPr>
             <w:tcW w:w="4531" w:type="dxa"/>
           </w:tcPr>
-          <w:p/>
+          <w:p>
+            <w:pPr>
+              <w:rPr>
+                <w:lang w:val="en-US"/>
+              </w:rPr>
+            </w:pPr>
+          </w:p>
         </w:tc>
         <w:tc>
           <w:tcPr>
             <w:tcW w:w="4531" w:type="dxa"/>
           </w:tcPr>
-          <w:p/>
+          <w:p>
+            <w:pPr>
+              <w:rPr>
+                <w:lang w:val="en-US"/>
+              </w:rPr>
+            </w:pPr>
+          </w:p>
         </w:tc>
       </w:tr>
       <w:tr>
@@ -140,13 +171,25 @@
           <w:tcPr>
             <w:tcW w:w="4531" w:type="dxa"/>
           </w:tcPr>
-          <w:p/>
+          <w:p>
+            <w:pPr>
+              <w:rPr>
+                <w:lang w:val="en-US"/>
+              </w:rPr>
+            </w:pPr>
+          </w:p>
         </w:tc>
         <w:tc>
           <w:tcPr>
             <w:tcW w:w="4531" w:type="dxa"/>
           </w:tcPr>
-          <w:p/>
+          <w:p>
+            <w:pPr>
+              <w:rPr>
+                <w:lang w:val="en-US"/>
+              </w:rPr>
+            </w:pPr>
+          </w:p>
         </w:tc>
       </w:tr>
       <w:tr>
@@ -154,13 +197,25 @@
           <w:tcPr>
             <w:tcW w:w="4531" w:type="dxa"/>
           </w:tcPr>
-          <w:p/>
+          <w:p>
+            <w:pPr>
+              <w:rPr>
+                <w:lang w:val="en-US"/>
+              </w:rPr>
+            </w:pPr>
+          </w:p>
         </w:tc>
         <w:tc>
           <w:tcPr>
             <w:tcW w:w="4531" w:type="dxa"/>
           </w:tcPr>
-          <w:p/>
+          <w:p>
+            <w:pPr>
+              <w:rPr>
+                <w:lang w:val="en-US"/>
+              </w:rPr>
+            </w:pPr>
+          </w:p>
         </w:tc>
       </w:tr>
       <w:tr>
@@ -168,13 +223,25 @@
           <w:tcPr>
             <w:tcW w:w="4531" w:type="dxa"/>
           </w:tcPr>
-          <w:p/>
+          <w:p>
+            <w:pPr>
+              <w:rPr>
+                <w:lang w:val="en-US"/>
+              </w:rPr>
+            </w:pPr>
+          </w:p>
         </w:tc>
         <w:tc>
           <w:tcPr>
             <w:tcW w:w="4531" w:type="dxa"/>
           </w:tcPr>
-          <w:p/>
+          <w:p>
+            <w:pPr>
+              <w:rPr>
+                <w:lang w:val="en-US"/>
+              </w:rPr>
+            </w:pPr>
+          </w:p>
         </w:tc>
       </w:tr>
       <w:tr>
@@ -182,17 +249,35 @@
           <w:tcPr>
             <w:tcW w:w="4531" w:type="dxa"/>
           </w:tcPr>
-          <w:p/>
+          <w:p>
+            <w:pPr>
+              <w:rPr>
+                <w:lang w:val="en-US"/>
+              </w:rPr>
+            </w:pPr>
+          </w:p>
         </w:tc>
         <w:tc>
           <w:tcPr>
             <w:tcW w:w="4531" w:type="dxa"/>
           </w:tcPr>
-          <w:p/>
+          <w:p>
+            <w:pPr>
+              <w:rPr>
+                <w:lang w:val="en-US"/>
+              </w:rPr>
+            </w:pPr>
+          </w:p>
         </w:tc>
       </w:tr>
     </w:tbl>
-    <w:p/>
+    <w:p>
+      <w:pPr>
+        <w:rPr>
+          <w:lang w:val="en-US"/>
+        </w:rPr>
+      </w:pPr>
+    </w:p>
     <w:sectPr>
       <w:pgSz w:w="11906" w:h="16838"/>
       <w:pgMar w:top="1440" w:right="1440" w:bottom="1440" w:left="1440" w:header="708" w:footer="708" w:gutter="0"/>

</xml_diff>

<commit_message>
added pepijn logboek 9/4/2024
</commit_message>
<xml_diff>
--- a/documents/logs/Logboek Pepijn.docx
+++ b/documents/logs/Logboek Pepijn.docx
@@ -22,8 +22,8 @@
         <w:tblLook w:val="04A0" w:firstRow="1" w:lastRow="0" w:firstColumn="1" w:lastColumn="0" w:noHBand="0" w:noVBand="1"/>
       </w:tblPr>
       <w:tblGrid>
-        <w:gridCol w:w="4509"/>
-        <w:gridCol w:w="4507"/>
+        <w:gridCol w:w="4508"/>
+        <w:gridCol w:w="4508"/>
       </w:tblGrid>
       <w:tr>
         <w:tc>
@@ -151,18 +151,25 @@
                 <w:lang w:val="en-US"/>
               </w:rPr>
             </w:pPr>
-          </w:p>
-        </w:tc>
-        <w:tc>
-          <w:tcPr>
-            <w:tcW w:w="4531" w:type="dxa"/>
-          </w:tcPr>
-          <w:p>
-            <w:pPr>
+            <w:r>
               <w:rPr>
                 <w:lang w:val="en-US"/>
               </w:rPr>
-            </w:pPr>
+              <w:t>04/09/2024</w:t>
+            </w:r>
+          </w:p>
+        </w:tc>
+        <w:tc>
+          <w:tcPr>
+            <w:tcW w:w="4531" w:type="dxa"/>
+          </w:tcPr>
+          <w:p>
+            <w:r>
+              <w:t>CMS voor vestigingen gemaakt. A</w:t>
+            </w:r>
+            <w:r>
+              <w:t>PI bugs gefixt</w:t>
+            </w:r>
           </w:p>
         </w:tc>
       </w:tr>
@@ -171,25 +178,13 @@
           <w:tcPr>
             <w:tcW w:w="4531" w:type="dxa"/>
           </w:tcPr>
-          <w:p>
-            <w:pPr>
-              <w:rPr>
-                <w:lang w:val="en-US"/>
-              </w:rPr>
-            </w:pPr>
-          </w:p>
-        </w:tc>
-        <w:tc>
-          <w:tcPr>
-            <w:tcW w:w="4531" w:type="dxa"/>
-          </w:tcPr>
-          <w:p>
-            <w:pPr>
-              <w:rPr>
-                <w:lang w:val="en-US"/>
-              </w:rPr>
-            </w:pPr>
-          </w:p>
+          <w:p/>
+        </w:tc>
+        <w:tc>
+          <w:tcPr>
+            <w:tcW w:w="4531" w:type="dxa"/>
+          </w:tcPr>
+          <w:p/>
         </w:tc>
       </w:tr>
       <w:tr>
@@ -197,25 +192,13 @@
           <w:tcPr>
             <w:tcW w:w="4531" w:type="dxa"/>
           </w:tcPr>
-          <w:p>
-            <w:pPr>
-              <w:rPr>
-                <w:lang w:val="en-US"/>
-              </w:rPr>
-            </w:pPr>
-          </w:p>
-        </w:tc>
-        <w:tc>
-          <w:tcPr>
-            <w:tcW w:w="4531" w:type="dxa"/>
-          </w:tcPr>
-          <w:p>
-            <w:pPr>
-              <w:rPr>
-                <w:lang w:val="en-US"/>
-              </w:rPr>
-            </w:pPr>
-          </w:p>
+          <w:p/>
+        </w:tc>
+        <w:tc>
+          <w:tcPr>
+            <w:tcW w:w="4531" w:type="dxa"/>
+          </w:tcPr>
+          <w:p/>
         </w:tc>
       </w:tr>
       <w:tr>
@@ -223,25 +206,13 @@
           <w:tcPr>
             <w:tcW w:w="4531" w:type="dxa"/>
           </w:tcPr>
-          <w:p>
-            <w:pPr>
-              <w:rPr>
-                <w:lang w:val="en-US"/>
-              </w:rPr>
-            </w:pPr>
-          </w:p>
-        </w:tc>
-        <w:tc>
-          <w:tcPr>
-            <w:tcW w:w="4531" w:type="dxa"/>
-          </w:tcPr>
-          <w:p>
-            <w:pPr>
-              <w:rPr>
-                <w:lang w:val="en-US"/>
-              </w:rPr>
-            </w:pPr>
-          </w:p>
+          <w:p/>
+        </w:tc>
+        <w:tc>
+          <w:tcPr>
+            <w:tcW w:w="4531" w:type="dxa"/>
+          </w:tcPr>
+          <w:p/>
         </w:tc>
       </w:tr>
       <w:tr>
@@ -249,35 +220,17 @@
           <w:tcPr>
             <w:tcW w:w="4531" w:type="dxa"/>
           </w:tcPr>
-          <w:p>
-            <w:pPr>
-              <w:rPr>
-                <w:lang w:val="en-US"/>
-              </w:rPr>
-            </w:pPr>
-          </w:p>
-        </w:tc>
-        <w:tc>
-          <w:tcPr>
-            <w:tcW w:w="4531" w:type="dxa"/>
-          </w:tcPr>
-          <w:p>
-            <w:pPr>
-              <w:rPr>
-                <w:lang w:val="en-US"/>
-              </w:rPr>
-            </w:pPr>
-          </w:p>
+          <w:p/>
+        </w:tc>
+        <w:tc>
+          <w:tcPr>
+            <w:tcW w:w="4531" w:type="dxa"/>
+          </w:tcPr>
+          <w:p/>
         </w:tc>
       </w:tr>
     </w:tbl>
-    <w:p>
-      <w:pPr>
-        <w:rPr>
-          <w:lang w:val="en-US"/>
-        </w:rPr>
-      </w:pPr>
-    </w:p>
+    <w:p/>
     <w:sectPr>
       <w:pgSz w:w="11906" w:h="16838"/>
       <w:pgMar w:top="1440" w:right="1440" w:bottom="1440" w:left="1440" w:header="708" w:footer="708" w:gutter="0"/>

</xml_diff>

<commit_message>
added logboek pepijn, fixed rating bug
</commit_message>
<xml_diff>
--- a/documents/logs/Logboek Pepijn.docx
+++ b/documents/logs/Logboek Pepijn.docx
@@ -335,6 +335,138 @@
             </w:r>
             <w:r>
               <w:t>gemaakt.</w:t>
+            </w:r>
+          </w:p>
+        </w:tc>
+      </w:tr>
+      <w:tr>
+        <w:tc>
+          <w:tcPr>
+            <w:tcW w:w="4531" w:type="dxa"/>
+          </w:tcPr>
+          <w:p>
+            <w:r>
+              <w:t>12/09/2024</w:t>
+            </w:r>
+          </w:p>
+        </w:tc>
+        <w:tc>
+          <w:tcPr>
+            <w:tcW w:w="4531" w:type="dxa"/>
+          </w:tcPr>
+          <w:p>
+            <w:r>
+              <w:t>Website testen, bugs fixen als die gevonden worden</w:t>
+            </w:r>
+          </w:p>
+        </w:tc>
+      </w:tr>
+      <w:tr>
+        <w:tc>
+          <w:tcPr>
+            <w:tcW w:w="4531" w:type="dxa"/>
+          </w:tcPr>
+          <w:p>
+            <w:r>
+              <w:t>13/09/2024</w:t>
+            </w:r>
+          </w:p>
+        </w:tc>
+        <w:tc>
+          <w:tcPr>
+            <w:tcW w:w="4531" w:type="dxa"/>
+          </w:tcPr>
+          <w:p>
+            <w:r>
+              <w:t>Website testen, bugs fixen als die gevonden worden</w:t>
+            </w:r>
+          </w:p>
+        </w:tc>
+      </w:tr>
+      <w:tr>
+        <w:tc>
+          <w:tcPr>
+            <w:tcW w:w="4531" w:type="dxa"/>
+          </w:tcPr>
+          <w:p>
+            <w:r>
+              <w:t>14/09/2024</w:t>
+            </w:r>
+          </w:p>
+        </w:tc>
+        <w:tc>
+          <w:tcPr>
+            <w:tcW w:w="4531" w:type="dxa"/>
+          </w:tcPr>
+          <w:p>
+            <w:r>
+              <w:t>Website testen, bugs fixen als die gevonden worden</w:t>
+            </w:r>
+          </w:p>
+        </w:tc>
+      </w:tr>
+      <w:tr>
+        <w:tc>
+          <w:tcPr>
+            <w:tcW w:w="4531" w:type="dxa"/>
+          </w:tcPr>
+          <w:p>
+            <w:r>
+              <w:t>15/09/2024</w:t>
+            </w:r>
+          </w:p>
+        </w:tc>
+        <w:tc>
+          <w:tcPr>
+            <w:tcW w:w="4531" w:type="dxa"/>
+          </w:tcPr>
+          <w:p>
+            <w:r>
+              <w:t>Website testen, bugs fixen als die gevonden worden</w:t>
+            </w:r>
+          </w:p>
+        </w:tc>
+      </w:tr>
+      <w:tr>
+        <w:tc>
+          <w:tcPr>
+            <w:tcW w:w="4531" w:type="dxa"/>
+          </w:tcPr>
+          <w:p>
+            <w:r>
+              <w:t>16/09/2024</w:t>
+            </w:r>
+          </w:p>
+        </w:tc>
+        <w:tc>
+          <w:tcPr>
+            <w:tcW w:w="4531" w:type="dxa"/>
+          </w:tcPr>
+          <w:p>
+            <w:r>
+              <w:t>Website testen, bugs fixen als die gevonden worden</w:t>
+            </w:r>
+          </w:p>
+        </w:tc>
+      </w:tr>
+      <w:tr>
+        <w:tc>
+          <w:tcPr>
+            <w:tcW w:w="4531" w:type="dxa"/>
+          </w:tcPr>
+          <w:p>
+            <w:r>
+              <w:t>17/09/2024</w:t>
+            </w:r>
+          </w:p>
+        </w:tc>
+        <w:tc>
+          <w:tcPr>
+            <w:tcW w:w="4531" w:type="dxa"/>
+          </w:tcPr>
+          <w:p>
+            <w:r>
+              <w:t>Website testen, bugs fixen als die gevonden worden</w:t>
             </w:r>
           </w:p>
         </w:tc>

</xml_diff>